<commit_message>
added brchung2's edits to progress report
</commit_message>
<xml_diff>
--- a/CS410_ Progress Report - Team Trailblazers.docx
+++ b/CS410_ Progress Report - Team Trailblazers.docx
@@ -783,13 +783,283 @@
     </w:p>
     <w:p>
       <w:pPr>
-        <w:rPr>
-          <w:rFonts w:ascii="Arial" w:eastAsia="Times New Roman" w:hAnsi="Arial" w:cs="Arial"/>
-          <w:color w:val="000000"/>
-          <w:sz w:val="22"/>
-          <w:szCs w:val="22"/>
-        </w:rPr>
-      </w:pPr>
+        <w:pStyle w:val="ListParagraph"/>
+        <w:numPr>
+          <w:ilvl w:val="0"/>
+          <w:numId w:val="4"/>
+        </w:numPr>
+        <w:textAlignment w:val="baseline"/>
+        <w:rPr>
+          <w:rFonts w:ascii="Arial" w:eastAsia="Times New Roman" w:hAnsi="Arial" w:cs="Arial"/>
+          <w:color w:val="000000"/>
+          <w:sz w:val="22"/>
+          <w:szCs w:val="22"/>
+        </w:rPr>
+      </w:pPr>
+      <w:r>
+        <w:rPr>
+          <w:rFonts w:ascii="Arial" w:eastAsia="Times New Roman" w:hAnsi="Arial" w:cs="Arial"/>
+          <w:color w:val="000000"/>
+          <w:sz w:val="22"/>
+          <w:szCs w:val="22"/>
+        </w:rPr>
+        <w:t>Preprocessed the text</w:t>
+      </w:r>
+      <w:r>
+        <w:rPr>
+          <w:rFonts w:ascii="Arial" w:eastAsia="Times New Roman" w:hAnsi="Arial" w:cs="Arial"/>
+          <w:color w:val="000000"/>
+          <w:sz w:val="22"/>
+          <w:szCs w:val="22"/>
+        </w:rPr>
+        <w:t xml:space="preserve"> using </w:t>
+      </w:r>
+      <w:proofErr w:type="spellStart"/>
+      <w:r>
+        <w:rPr>
+          <w:rFonts w:ascii="Arial" w:eastAsia="Times New Roman" w:hAnsi="Arial" w:cs="Arial"/>
+          <w:color w:val="000000"/>
+          <w:sz w:val="22"/>
+          <w:szCs w:val="22"/>
+        </w:rPr>
+        <w:t>metapy</w:t>
+      </w:r>
+      <w:proofErr w:type="spellEnd"/>
+      <w:r>
+        <w:rPr>
+          <w:rFonts w:ascii="Arial" w:eastAsia="Times New Roman" w:hAnsi="Arial" w:cs="Arial"/>
+          <w:color w:val="000000"/>
+          <w:sz w:val="22"/>
+          <w:szCs w:val="22"/>
+        </w:rPr>
+        <w:t>:</w:t>
+      </w:r>
+    </w:p>
+    <w:p>
+      <w:pPr>
+        <w:pStyle w:val="ListParagraph"/>
+        <w:numPr>
+          <w:ilvl w:val="1"/>
+          <w:numId w:val="4"/>
+        </w:numPr>
+        <w:textAlignment w:val="baseline"/>
+        <w:rPr>
+          <w:rFonts w:ascii="Arial" w:eastAsia="Times New Roman" w:hAnsi="Arial" w:cs="Arial"/>
+          <w:color w:val="000000"/>
+          <w:sz w:val="22"/>
+          <w:szCs w:val="22"/>
+        </w:rPr>
+      </w:pPr>
+      <w:r>
+        <w:rPr>
+          <w:rFonts w:ascii="Arial" w:eastAsia="Times New Roman" w:hAnsi="Arial" w:cs="Arial"/>
+          <w:color w:val="000000"/>
+          <w:sz w:val="22"/>
+          <w:szCs w:val="22"/>
+        </w:rPr>
+        <w:t>Tokenized</w:t>
+      </w:r>
+    </w:p>
+    <w:p>
+      <w:pPr>
+        <w:pStyle w:val="ListParagraph"/>
+        <w:numPr>
+          <w:ilvl w:val="1"/>
+          <w:numId w:val="4"/>
+        </w:numPr>
+        <w:textAlignment w:val="baseline"/>
+        <w:rPr>
+          <w:rFonts w:ascii="Arial" w:eastAsia="Times New Roman" w:hAnsi="Arial" w:cs="Arial"/>
+          <w:color w:val="000000"/>
+          <w:sz w:val="22"/>
+          <w:szCs w:val="22"/>
+        </w:rPr>
+      </w:pPr>
+      <w:r>
+        <w:rPr>
+          <w:rFonts w:ascii="Arial" w:eastAsia="Times New Roman" w:hAnsi="Arial" w:cs="Arial"/>
+          <w:color w:val="000000"/>
+          <w:sz w:val="22"/>
+          <w:szCs w:val="22"/>
+        </w:rPr>
+        <w:t>Lower case</w:t>
+      </w:r>
+    </w:p>
+    <w:p>
+      <w:pPr>
+        <w:pStyle w:val="ListParagraph"/>
+        <w:numPr>
+          <w:ilvl w:val="1"/>
+          <w:numId w:val="4"/>
+        </w:numPr>
+        <w:textAlignment w:val="baseline"/>
+        <w:rPr>
+          <w:rFonts w:ascii="Arial" w:eastAsia="Times New Roman" w:hAnsi="Arial" w:cs="Arial"/>
+          <w:color w:val="000000"/>
+          <w:sz w:val="22"/>
+          <w:szCs w:val="22"/>
+        </w:rPr>
+      </w:pPr>
+      <w:r>
+        <w:rPr>
+          <w:rFonts w:ascii="Arial" w:eastAsia="Times New Roman" w:hAnsi="Arial" w:cs="Arial"/>
+          <w:color w:val="000000"/>
+          <w:sz w:val="22"/>
+          <w:szCs w:val="22"/>
+        </w:rPr>
+        <w:t>Length filter</w:t>
+      </w:r>
+    </w:p>
+    <w:p>
+      <w:pPr>
+        <w:pStyle w:val="ListParagraph"/>
+        <w:numPr>
+          <w:ilvl w:val="1"/>
+          <w:numId w:val="4"/>
+        </w:numPr>
+        <w:textAlignment w:val="baseline"/>
+        <w:rPr>
+          <w:rFonts w:ascii="Arial" w:eastAsia="Times New Roman" w:hAnsi="Arial" w:cs="Arial"/>
+          <w:color w:val="000000"/>
+          <w:sz w:val="22"/>
+          <w:szCs w:val="22"/>
+        </w:rPr>
+      </w:pPr>
+      <w:r>
+        <w:rPr>
+          <w:rFonts w:ascii="Arial" w:eastAsia="Times New Roman" w:hAnsi="Arial" w:cs="Arial"/>
+          <w:color w:val="000000"/>
+          <w:sz w:val="22"/>
+          <w:szCs w:val="22"/>
+        </w:rPr>
+        <w:t>Lemmatized</w:t>
+      </w:r>
+    </w:p>
+    <w:p>
+      <w:pPr>
+        <w:pStyle w:val="ListParagraph"/>
+        <w:numPr>
+          <w:ilvl w:val="1"/>
+          <w:numId w:val="4"/>
+        </w:numPr>
+        <w:textAlignment w:val="baseline"/>
+        <w:rPr>
+          <w:rFonts w:ascii="Arial" w:eastAsia="Times New Roman" w:hAnsi="Arial" w:cs="Arial"/>
+          <w:color w:val="000000"/>
+          <w:sz w:val="22"/>
+          <w:szCs w:val="22"/>
+        </w:rPr>
+      </w:pPr>
+      <w:r>
+        <w:rPr>
+          <w:rFonts w:ascii="Arial" w:eastAsia="Times New Roman" w:hAnsi="Arial" w:cs="Arial"/>
+          <w:color w:val="000000"/>
+          <w:sz w:val="22"/>
+          <w:szCs w:val="22"/>
+        </w:rPr>
+        <w:t>Removed stop words</w:t>
+      </w:r>
+      <w:r>
+        <w:rPr>
+          <w:rFonts w:ascii="Arial" w:eastAsia="Times New Roman" w:hAnsi="Arial" w:cs="Arial"/>
+          <w:color w:val="000000"/>
+          <w:sz w:val="22"/>
+          <w:szCs w:val="22"/>
+        </w:rPr>
+        <w:t xml:space="preserve"> from lemur </w:t>
+      </w:r>
+      <w:proofErr w:type="spellStart"/>
+      <w:r>
+        <w:rPr>
+          <w:rFonts w:ascii="Arial" w:eastAsia="Times New Roman" w:hAnsi="Arial" w:cs="Arial"/>
+          <w:color w:val="000000"/>
+          <w:sz w:val="22"/>
+          <w:szCs w:val="22"/>
+        </w:rPr>
+        <w:t>stopwords</w:t>
+      </w:r>
+      <w:proofErr w:type="spellEnd"/>
+      <w:r>
+        <w:rPr>
+          <w:rFonts w:ascii="Arial" w:eastAsia="Times New Roman" w:hAnsi="Arial" w:cs="Arial"/>
+          <w:color w:val="000000"/>
+          <w:sz w:val="22"/>
+          <w:szCs w:val="22"/>
+        </w:rPr>
+        <w:t xml:space="preserve"> list and manual list unique to transcript data </w:t>
+      </w:r>
+      <w:proofErr w:type="gramStart"/>
+      <w:r>
+        <w:rPr>
+          <w:rFonts w:ascii="Arial" w:eastAsia="Times New Roman" w:hAnsi="Arial" w:cs="Arial"/>
+          <w:color w:val="000000"/>
+          <w:sz w:val="22"/>
+          <w:szCs w:val="22"/>
+        </w:rPr>
+        <w:t>i.e.</w:t>
+      </w:r>
+      <w:proofErr w:type="gramEnd"/>
+      <w:r>
+        <w:rPr>
+          <w:rFonts w:ascii="Arial" w:eastAsia="Times New Roman" w:hAnsi="Arial" w:cs="Arial"/>
+          <w:color w:val="000000"/>
+          <w:sz w:val="22"/>
+          <w:szCs w:val="22"/>
+        </w:rPr>
+        <w:t xml:space="preserve"> ‘[MUSIC]’, ‘[SOUND]’, ‘[</w:t>
+      </w:r>
+      <w:r>
+        <w:rPr>
+          <w:rFonts w:ascii="Arial" w:eastAsia="Times New Roman" w:hAnsi="Arial" w:cs="Arial"/>
+          <w:color w:val="000000"/>
+          <w:sz w:val="22"/>
+          <w:szCs w:val="22"/>
+        </w:rPr>
+        <w:t>INAUDIBLE</w:t>
+      </w:r>
+      <w:r>
+        <w:rPr>
+          <w:rFonts w:ascii="Arial" w:eastAsia="Times New Roman" w:hAnsi="Arial" w:cs="Arial"/>
+          <w:color w:val="000000"/>
+          <w:sz w:val="22"/>
+          <w:szCs w:val="22"/>
+        </w:rPr>
+        <w:t>]’</w:t>
+      </w:r>
+    </w:p>
+    <w:p>
+      <w:pPr>
+        <w:pStyle w:val="ListParagraph"/>
+        <w:numPr>
+          <w:ilvl w:val="1"/>
+          <w:numId w:val="4"/>
+        </w:numPr>
+        <w:textAlignment w:val="baseline"/>
+        <w:rPr>
+          <w:rFonts w:ascii="Arial" w:eastAsia="Times New Roman" w:hAnsi="Arial" w:cs="Arial"/>
+          <w:color w:val="000000"/>
+          <w:sz w:val="22"/>
+          <w:szCs w:val="22"/>
+        </w:rPr>
+      </w:pPr>
+      <w:r>
+        <w:rPr>
+          <w:rFonts w:ascii="Arial" w:eastAsia="Times New Roman" w:hAnsi="Arial" w:cs="Arial"/>
+          <w:color w:val="000000"/>
+          <w:sz w:val="22"/>
+          <w:szCs w:val="22"/>
+        </w:rPr>
+        <w:t>Created unigrams (trying for</w:t>
+      </w:r>
+      <w:r>
+        <w:rPr>
+          <w:rFonts w:ascii="Arial" w:eastAsia="Times New Roman" w:hAnsi="Arial" w:cs="Arial"/>
+          <w:color w:val="000000"/>
+          <w:sz w:val="22"/>
+          <w:szCs w:val="22"/>
+        </w:rPr>
+        <w:t xml:space="preserve"> topic modeling)</w:t>
+      </w:r>
     </w:p>
     <w:p>
       <w:pPr>
@@ -834,28 +1104,35 @@
           <w:sz w:val="22"/>
           <w:szCs w:val="22"/>
         </w:rPr>
-        <w:t>Read up on Latent Dirichlet Allocation to better understand it</w:t>
-      </w:r>
-      <w:r>
-        <w:rPr>
-          <w:rFonts w:ascii="Arial" w:eastAsia="Times New Roman" w:hAnsi="Arial" w:cs="Arial"/>
-          <w:color w:val="000000"/>
-          <w:sz w:val="22"/>
-          <w:szCs w:val="22"/>
-        </w:rPr>
-        <w:t xml:space="preserve"> and </w:t>
-      </w:r>
-      <w:proofErr w:type="gramStart"/>
-      <w:r>
-        <w:rPr>
-          <w:rFonts w:ascii="Arial" w:eastAsia="Times New Roman" w:hAnsi="Arial" w:cs="Arial"/>
-          <w:color w:val="000000"/>
-          <w:sz w:val="22"/>
-          <w:szCs w:val="22"/>
-        </w:rPr>
-        <w:t>it’s</w:t>
-      </w:r>
-      <w:proofErr w:type="gramEnd"/>
+        <w:t xml:space="preserve">Read up on Latent Dirichlet Allocation to better understand </w:t>
+      </w:r>
+      <w:r>
+        <w:rPr>
+          <w:rFonts w:ascii="Arial" w:eastAsia="Times New Roman" w:hAnsi="Arial" w:cs="Arial"/>
+          <w:color w:val="000000"/>
+          <w:sz w:val="22"/>
+          <w:szCs w:val="22"/>
+        </w:rPr>
+        <w:t xml:space="preserve">the model </w:t>
+      </w:r>
+      <w:r>
+        <w:rPr>
+          <w:rFonts w:ascii="Arial" w:eastAsia="Times New Roman" w:hAnsi="Arial" w:cs="Arial"/>
+          <w:color w:val="000000"/>
+          <w:sz w:val="22"/>
+          <w:szCs w:val="22"/>
+        </w:rPr>
+        <w:t>and it</w:t>
+      </w:r>
+      <w:r>
+        <w:rPr>
+          <w:rFonts w:ascii="Arial" w:eastAsia="Times New Roman" w:hAnsi="Arial" w:cs="Arial"/>
+          <w:color w:val="000000"/>
+          <w:sz w:val="22"/>
+          <w:szCs w:val="22"/>
+        </w:rPr>
+        <w:t>s</w:t>
+      </w:r>
       <w:r>
         <w:rPr>
           <w:rFonts w:ascii="Arial" w:eastAsia="Times New Roman" w:hAnsi="Arial" w:cs="Arial"/>
@@ -960,7 +1237,16 @@
           <w:sz w:val="22"/>
           <w:szCs w:val="22"/>
         </w:rPr>
-        <w:t xml:space="preserve">Topic modeling on the </w:t>
+        <w:t>Create feature set for and conduct t</w:t>
+      </w:r>
+      <w:r>
+        <w:rPr>
+          <w:rFonts w:ascii="Arial" w:eastAsia="Times New Roman" w:hAnsi="Arial" w:cs="Arial"/>
+          <w:color w:val="000000"/>
+          <w:sz w:val="22"/>
+          <w:szCs w:val="22"/>
+        </w:rPr>
+        <w:t xml:space="preserve">opic modeling on the </w:t>
       </w:r>
       <w:proofErr w:type="spellStart"/>
       <w:r>
@@ -1022,6 +1308,7 @@
         <w:rPr>
           <w:rFonts w:eastAsia="Times New Roman"/>
         </w:rPr>
+        <w:lastRenderedPageBreak/>
         <w:t>Challenges/Issues</w:t>
       </w:r>
       <w:r>
@@ -1134,17 +1421,7 @@
           <w:sz w:val="22"/>
           <w:szCs w:val="22"/>
         </w:rPr>
-        <w:t xml:space="preserve">) to a more narrow-topic data set (Text Info Sys lectures), it’s possible that matches for some </w:t>
-      </w:r>
-      <w:r>
-        <w:rPr>
-          <w:rFonts w:ascii="Arial" w:eastAsia="Times New Roman" w:hAnsi="Arial" w:cs="Arial"/>
-          <w:color w:val="000000"/>
-          <w:sz w:val="22"/>
-          <w:szCs w:val="22"/>
-        </w:rPr>
-        <w:lastRenderedPageBreak/>
-        <w:t xml:space="preserve">keywords/topics will be limited or that we’ll get the same matches back across many queries.   </w:t>
+        <w:t xml:space="preserve">) to a more narrow-topic data set (Text Info Sys lectures), it’s possible that matches for some keywords/topics will be limited or that we’ll get the same matches back across many queries.   </w:t>
       </w:r>
     </w:p>
     <w:sectPr>
@@ -1739,7 +2016,7 @@
   <w:docDefaults>
     <w:rPrDefault>
       <w:rPr>
-        <w:rFonts w:asciiTheme="minorHAnsi" w:eastAsiaTheme="minorHAnsi" w:hAnsiTheme="minorHAnsi" w:cstheme="minorBidi"/>
+        <w:rFonts w:asciiTheme="minorHAnsi" w:eastAsiaTheme="minorEastAsia" w:hAnsiTheme="minorHAnsi" w:cstheme="minorBidi"/>
         <w:sz w:val="24"/>
         <w:szCs w:val="24"/>
         <w:lang w:val="en-US" w:eastAsia="en-US" w:bidi="ar-SA"/>

</xml_diff>

<commit_message>
added bo's edits to progress report
</commit_message>
<xml_diff>
--- a/CS410_ Progress Report - Team Trailblazers.docx
+++ b/CS410_ Progress Report - Team Trailblazers.docx
@@ -783,13 +783,283 @@
     </w:p>
     <w:p>
       <w:pPr>
-        <w:rPr>
-          <w:rFonts w:ascii="Arial" w:eastAsia="Times New Roman" w:hAnsi="Arial" w:cs="Arial"/>
-          <w:color w:val="000000"/>
-          <w:sz w:val="22"/>
-          <w:szCs w:val="22"/>
-        </w:rPr>
-      </w:pPr>
+        <w:pStyle w:val="ListParagraph"/>
+        <w:numPr>
+          <w:ilvl w:val="0"/>
+          <w:numId w:val="4"/>
+        </w:numPr>
+        <w:textAlignment w:val="baseline"/>
+        <w:rPr>
+          <w:rFonts w:ascii="Arial" w:eastAsia="Times New Roman" w:hAnsi="Arial" w:cs="Arial"/>
+          <w:color w:val="000000"/>
+          <w:sz w:val="22"/>
+          <w:szCs w:val="22"/>
+        </w:rPr>
+      </w:pPr>
+      <w:r>
+        <w:rPr>
+          <w:rFonts w:ascii="Arial" w:eastAsia="Times New Roman" w:hAnsi="Arial" w:cs="Arial"/>
+          <w:color w:val="000000"/>
+          <w:sz w:val="22"/>
+          <w:szCs w:val="22"/>
+        </w:rPr>
+        <w:t>Preprocessed the text</w:t>
+      </w:r>
+      <w:r>
+        <w:rPr>
+          <w:rFonts w:ascii="Arial" w:eastAsia="Times New Roman" w:hAnsi="Arial" w:cs="Arial"/>
+          <w:color w:val="000000"/>
+          <w:sz w:val="22"/>
+          <w:szCs w:val="22"/>
+        </w:rPr>
+        <w:t xml:space="preserve"> using </w:t>
+      </w:r>
+      <w:proofErr w:type="spellStart"/>
+      <w:r>
+        <w:rPr>
+          <w:rFonts w:ascii="Arial" w:eastAsia="Times New Roman" w:hAnsi="Arial" w:cs="Arial"/>
+          <w:color w:val="000000"/>
+          <w:sz w:val="22"/>
+          <w:szCs w:val="22"/>
+        </w:rPr>
+        <w:t>metapy</w:t>
+      </w:r>
+      <w:proofErr w:type="spellEnd"/>
+      <w:r>
+        <w:rPr>
+          <w:rFonts w:ascii="Arial" w:eastAsia="Times New Roman" w:hAnsi="Arial" w:cs="Arial"/>
+          <w:color w:val="000000"/>
+          <w:sz w:val="22"/>
+          <w:szCs w:val="22"/>
+        </w:rPr>
+        <w:t>:</w:t>
+      </w:r>
+    </w:p>
+    <w:p>
+      <w:pPr>
+        <w:pStyle w:val="ListParagraph"/>
+        <w:numPr>
+          <w:ilvl w:val="1"/>
+          <w:numId w:val="4"/>
+        </w:numPr>
+        <w:textAlignment w:val="baseline"/>
+        <w:rPr>
+          <w:rFonts w:ascii="Arial" w:eastAsia="Times New Roman" w:hAnsi="Arial" w:cs="Arial"/>
+          <w:color w:val="000000"/>
+          <w:sz w:val="22"/>
+          <w:szCs w:val="22"/>
+        </w:rPr>
+      </w:pPr>
+      <w:r>
+        <w:rPr>
+          <w:rFonts w:ascii="Arial" w:eastAsia="Times New Roman" w:hAnsi="Arial" w:cs="Arial"/>
+          <w:color w:val="000000"/>
+          <w:sz w:val="22"/>
+          <w:szCs w:val="22"/>
+        </w:rPr>
+        <w:t>Tokenized</w:t>
+      </w:r>
+    </w:p>
+    <w:p>
+      <w:pPr>
+        <w:pStyle w:val="ListParagraph"/>
+        <w:numPr>
+          <w:ilvl w:val="1"/>
+          <w:numId w:val="4"/>
+        </w:numPr>
+        <w:textAlignment w:val="baseline"/>
+        <w:rPr>
+          <w:rFonts w:ascii="Arial" w:eastAsia="Times New Roman" w:hAnsi="Arial" w:cs="Arial"/>
+          <w:color w:val="000000"/>
+          <w:sz w:val="22"/>
+          <w:szCs w:val="22"/>
+        </w:rPr>
+      </w:pPr>
+      <w:r>
+        <w:rPr>
+          <w:rFonts w:ascii="Arial" w:eastAsia="Times New Roman" w:hAnsi="Arial" w:cs="Arial"/>
+          <w:color w:val="000000"/>
+          <w:sz w:val="22"/>
+          <w:szCs w:val="22"/>
+        </w:rPr>
+        <w:t>Lower case</w:t>
+      </w:r>
+    </w:p>
+    <w:p>
+      <w:pPr>
+        <w:pStyle w:val="ListParagraph"/>
+        <w:numPr>
+          <w:ilvl w:val="1"/>
+          <w:numId w:val="4"/>
+        </w:numPr>
+        <w:textAlignment w:val="baseline"/>
+        <w:rPr>
+          <w:rFonts w:ascii="Arial" w:eastAsia="Times New Roman" w:hAnsi="Arial" w:cs="Arial"/>
+          <w:color w:val="000000"/>
+          <w:sz w:val="22"/>
+          <w:szCs w:val="22"/>
+        </w:rPr>
+      </w:pPr>
+      <w:r>
+        <w:rPr>
+          <w:rFonts w:ascii="Arial" w:eastAsia="Times New Roman" w:hAnsi="Arial" w:cs="Arial"/>
+          <w:color w:val="000000"/>
+          <w:sz w:val="22"/>
+          <w:szCs w:val="22"/>
+        </w:rPr>
+        <w:t>Length filter</w:t>
+      </w:r>
+    </w:p>
+    <w:p>
+      <w:pPr>
+        <w:pStyle w:val="ListParagraph"/>
+        <w:numPr>
+          <w:ilvl w:val="1"/>
+          <w:numId w:val="4"/>
+        </w:numPr>
+        <w:textAlignment w:val="baseline"/>
+        <w:rPr>
+          <w:rFonts w:ascii="Arial" w:eastAsia="Times New Roman" w:hAnsi="Arial" w:cs="Arial"/>
+          <w:color w:val="000000"/>
+          <w:sz w:val="22"/>
+          <w:szCs w:val="22"/>
+        </w:rPr>
+      </w:pPr>
+      <w:r>
+        <w:rPr>
+          <w:rFonts w:ascii="Arial" w:eastAsia="Times New Roman" w:hAnsi="Arial" w:cs="Arial"/>
+          <w:color w:val="000000"/>
+          <w:sz w:val="22"/>
+          <w:szCs w:val="22"/>
+        </w:rPr>
+        <w:t>Lemmatized</w:t>
+      </w:r>
+    </w:p>
+    <w:p>
+      <w:pPr>
+        <w:pStyle w:val="ListParagraph"/>
+        <w:numPr>
+          <w:ilvl w:val="1"/>
+          <w:numId w:val="4"/>
+        </w:numPr>
+        <w:textAlignment w:val="baseline"/>
+        <w:rPr>
+          <w:rFonts w:ascii="Arial" w:eastAsia="Times New Roman" w:hAnsi="Arial" w:cs="Arial"/>
+          <w:color w:val="000000"/>
+          <w:sz w:val="22"/>
+          <w:szCs w:val="22"/>
+        </w:rPr>
+      </w:pPr>
+      <w:r>
+        <w:rPr>
+          <w:rFonts w:ascii="Arial" w:eastAsia="Times New Roman" w:hAnsi="Arial" w:cs="Arial"/>
+          <w:color w:val="000000"/>
+          <w:sz w:val="22"/>
+          <w:szCs w:val="22"/>
+        </w:rPr>
+        <w:t>Removed stop words</w:t>
+      </w:r>
+      <w:r>
+        <w:rPr>
+          <w:rFonts w:ascii="Arial" w:eastAsia="Times New Roman" w:hAnsi="Arial" w:cs="Arial"/>
+          <w:color w:val="000000"/>
+          <w:sz w:val="22"/>
+          <w:szCs w:val="22"/>
+        </w:rPr>
+        <w:t xml:space="preserve"> from lemur </w:t>
+      </w:r>
+      <w:proofErr w:type="spellStart"/>
+      <w:r>
+        <w:rPr>
+          <w:rFonts w:ascii="Arial" w:eastAsia="Times New Roman" w:hAnsi="Arial" w:cs="Arial"/>
+          <w:color w:val="000000"/>
+          <w:sz w:val="22"/>
+          <w:szCs w:val="22"/>
+        </w:rPr>
+        <w:t>stopwords</w:t>
+      </w:r>
+      <w:proofErr w:type="spellEnd"/>
+      <w:r>
+        <w:rPr>
+          <w:rFonts w:ascii="Arial" w:eastAsia="Times New Roman" w:hAnsi="Arial" w:cs="Arial"/>
+          <w:color w:val="000000"/>
+          <w:sz w:val="22"/>
+          <w:szCs w:val="22"/>
+        </w:rPr>
+        <w:t xml:space="preserve"> list and manual list unique to transcript data </w:t>
+      </w:r>
+      <w:proofErr w:type="gramStart"/>
+      <w:r>
+        <w:rPr>
+          <w:rFonts w:ascii="Arial" w:eastAsia="Times New Roman" w:hAnsi="Arial" w:cs="Arial"/>
+          <w:color w:val="000000"/>
+          <w:sz w:val="22"/>
+          <w:szCs w:val="22"/>
+        </w:rPr>
+        <w:t>i.e.</w:t>
+      </w:r>
+      <w:proofErr w:type="gramEnd"/>
+      <w:r>
+        <w:rPr>
+          <w:rFonts w:ascii="Arial" w:eastAsia="Times New Roman" w:hAnsi="Arial" w:cs="Arial"/>
+          <w:color w:val="000000"/>
+          <w:sz w:val="22"/>
+          <w:szCs w:val="22"/>
+        </w:rPr>
+        <w:t xml:space="preserve"> ‘[MUSIC]’, ‘[SOUND]’, ‘[</w:t>
+      </w:r>
+      <w:r>
+        <w:rPr>
+          <w:rFonts w:ascii="Arial" w:eastAsia="Times New Roman" w:hAnsi="Arial" w:cs="Arial"/>
+          <w:color w:val="000000"/>
+          <w:sz w:val="22"/>
+          <w:szCs w:val="22"/>
+        </w:rPr>
+        <w:t>INAUDIBLE</w:t>
+      </w:r>
+      <w:r>
+        <w:rPr>
+          <w:rFonts w:ascii="Arial" w:eastAsia="Times New Roman" w:hAnsi="Arial" w:cs="Arial"/>
+          <w:color w:val="000000"/>
+          <w:sz w:val="22"/>
+          <w:szCs w:val="22"/>
+        </w:rPr>
+        <w:t>]’</w:t>
+      </w:r>
+    </w:p>
+    <w:p>
+      <w:pPr>
+        <w:pStyle w:val="ListParagraph"/>
+        <w:numPr>
+          <w:ilvl w:val="1"/>
+          <w:numId w:val="4"/>
+        </w:numPr>
+        <w:textAlignment w:val="baseline"/>
+        <w:rPr>
+          <w:rFonts w:ascii="Arial" w:eastAsia="Times New Roman" w:hAnsi="Arial" w:cs="Arial"/>
+          <w:color w:val="000000"/>
+          <w:sz w:val="22"/>
+          <w:szCs w:val="22"/>
+        </w:rPr>
+      </w:pPr>
+      <w:r>
+        <w:rPr>
+          <w:rFonts w:ascii="Arial" w:eastAsia="Times New Roman" w:hAnsi="Arial" w:cs="Arial"/>
+          <w:color w:val="000000"/>
+          <w:sz w:val="22"/>
+          <w:szCs w:val="22"/>
+        </w:rPr>
+        <w:t>Created unigrams (trying for</w:t>
+      </w:r>
+      <w:r>
+        <w:rPr>
+          <w:rFonts w:ascii="Arial" w:eastAsia="Times New Roman" w:hAnsi="Arial" w:cs="Arial"/>
+          <w:color w:val="000000"/>
+          <w:sz w:val="22"/>
+          <w:szCs w:val="22"/>
+        </w:rPr>
+        <w:t xml:space="preserve"> topic modeling)</w:t>
+      </w:r>
     </w:p>
     <w:p>
       <w:pPr>
@@ -834,28 +1104,35 @@
           <w:sz w:val="22"/>
           <w:szCs w:val="22"/>
         </w:rPr>
-        <w:t>Read up on Latent Dirichlet Allocation to better understand it</w:t>
-      </w:r>
-      <w:r>
-        <w:rPr>
-          <w:rFonts w:ascii="Arial" w:eastAsia="Times New Roman" w:hAnsi="Arial" w:cs="Arial"/>
-          <w:color w:val="000000"/>
-          <w:sz w:val="22"/>
-          <w:szCs w:val="22"/>
-        </w:rPr>
-        <w:t xml:space="preserve"> and </w:t>
-      </w:r>
-      <w:proofErr w:type="gramStart"/>
-      <w:r>
-        <w:rPr>
-          <w:rFonts w:ascii="Arial" w:eastAsia="Times New Roman" w:hAnsi="Arial" w:cs="Arial"/>
-          <w:color w:val="000000"/>
-          <w:sz w:val="22"/>
-          <w:szCs w:val="22"/>
-        </w:rPr>
-        <w:t>it’s</w:t>
-      </w:r>
-      <w:proofErr w:type="gramEnd"/>
+        <w:t xml:space="preserve">Read up on Latent Dirichlet Allocation to better understand </w:t>
+      </w:r>
+      <w:r>
+        <w:rPr>
+          <w:rFonts w:ascii="Arial" w:eastAsia="Times New Roman" w:hAnsi="Arial" w:cs="Arial"/>
+          <w:color w:val="000000"/>
+          <w:sz w:val="22"/>
+          <w:szCs w:val="22"/>
+        </w:rPr>
+        <w:t xml:space="preserve">the model </w:t>
+      </w:r>
+      <w:r>
+        <w:rPr>
+          <w:rFonts w:ascii="Arial" w:eastAsia="Times New Roman" w:hAnsi="Arial" w:cs="Arial"/>
+          <w:color w:val="000000"/>
+          <w:sz w:val="22"/>
+          <w:szCs w:val="22"/>
+        </w:rPr>
+        <w:t>and it</w:t>
+      </w:r>
+      <w:r>
+        <w:rPr>
+          <w:rFonts w:ascii="Arial" w:eastAsia="Times New Roman" w:hAnsi="Arial" w:cs="Arial"/>
+          <w:color w:val="000000"/>
+          <w:sz w:val="22"/>
+          <w:szCs w:val="22"/>
+        </w:rPr>
+        <w:t>s</w:t>
+      </w:r>
       <w:r>
         <w:rPr>
           <w:rFonts w:ascii="Arial" w:eastAsia="Times New Roman" w:hAnsi="Arial" w:cs="Arial"/>
@@ -960,7 +1237,16 @@
           <w:sz w:val="22"/>
           <w:szCs w:val="22"/>
         </w:rPr>
-        <w:t xml:space="preserve">Topic modeling on the </w:t>
+        <w:t>Create feature set for and conduct t</w:t>
+      </w:r>
+      <w:r>
+        <w:rPr>
+          <w:rFonts w:ascii="Arial" w:eastAsia="Times New Roman" w:hAnsi="Arial" w:cs="Arial"/>
+          <w:color w:val="000000"/>
+          <w:sz w:val="22"/>
+          <w:szCs w:val="22"/>
+        </w:rPr>
+        <w:t xml:space="preserve">opic modeling on the </w:t>
       </w:r>
       <w:proofErr w:type="spellStart"/>
       <w:r>
@@ -1022,6 +1308,7 @@
         <w:rPr>
           <w:rFonts w:eastAsia="Times New Roman"/>
         </w:rPr>
+        <w:lastRenderedPageBreak/>
         <w:t>Challenges/Issues</w:t>
       </w:r>
       <w:r>
@@ -1134,17 +1421,7 @@
           <w:sz w:val="22"/>
           <w:szCs w:val="22"/>
         </w:rPr>
-        <w:t xml:space="preserve">) to a more narrow-topic data set (Text Info Sys lectures), it’s possible that matches for some </w:t>
-      </w:r>
-      <w:r>
-        <w:rPr>
-          <w:rFonts w:ascii="Arial" w:eastAsia="Times New Roman" w:hAnsi="Arial" w:cs="Arial"/>
-          <w:color w:val="000000"/>
-          <w:sz w:val="22"/>
-          <w:szCs w:val="22"/>
-        </w:rPr>
-        <w:lastRenderedPageBreak/>
-        <w:t xml:space="preserve">keywords/topics will be limited or that we’ll get the same matches back across many queries.   </w:t>
+        <w:t xml:space="preserve">) to a more narrow-topic data set (Text Info Sys lectures), it’s possible that matches for some keywords/topics will be limited or that we’ll get the same matches back across many queries.   </w:t>
       </w:r>
     </w:p>
     <w:sectPr>
@@ -1739,7 +2016,7 @@
   <w:docDefaults>
     <w:rPrDefault>
       <w:rPr>
-        <w:rFonts w:asciiTheme="minorHAnsi" w:eastAsiaTheme="minorHAnsi" w:hAnsiTheme="minorHAnsi" w:cstheme="minorBidi"/>
+        <w:rFonts w:asciiTheme="minorHAnsi" w:eastAsiaTheme="minorEastAsia" w:hAnsiTheme="minorHAnsi" w:cstheme="minorBidi"/>
         <w:sz w:val="24"/>
         <w:szCs w:val="24"/>
         <w:lang w:val="en-US" w:eastAsia="en-US" w:bidi="ar-SA"/>

</xml_diff>